<commit_message>
+Chỉnh sửa CV với 3 năm kinh nghiệm
</commit_message>
<xml_diff>
--- a/CV/Đỗ-Hoàng-Phương__CV.docx
+++ b/CV/Đỗ-Hoàng-Phương__CV.docx
@@ -6,6 +6,7 @@
       <w:pPr>
         <w:jc w:val="center"/>
       </w:pPr>
+      <w:bookmarkStart w:id="0" w:name="_GoBack"/>
       <w:r>
         <w:rPr>
           <w:noProof/>
@@ -13,9 +14,9 @@
         </w:rPr>
         <w:drawing>
           <wp:inline distT="0" distB="0" distL="0" distR="0">
-            <wp:extent cx="7677785" cy="10696575"/>
+            <wp:extent cx="7715250" cy="10696575"/>
             <wp:effectExtent l="0" t="0" r="0" b="9525"/>
-            <wp:docPr id="1" name="Picture 1" descr="D:\HocTap\HK9\CV\CV_HoanChinh.jpg"/>
+            <wp:docPr id="3" name="Picture 3" descr="E:\CV\CV_HoanChinh.jpg"/>
             <wp:cNvGraphicFramePr>
               <a:graphicFrameLocks xmlns:a="http://schemas.openxmlformats.org/drawingml/2006/main" noChangeAspect="1"/>
             </wp:cNvGraphicFramePr>
@@ -23,7 +24,7 @@
               <a:graphicData uri="http://schemas.openxmlformats.org/drawingml/2006/picture">
                 <pic:pic xmlns:pic="http://schemas.openxmlformats.org/drawingml/2006/picture">
                   <pic:nvPicPr>
-                    <pic:cNvPr id="0" name="Picture 1" descr="D:\HocTap\HK9\CV\CV_HoanChinh.jpg"/>
+                    <pic:cNvPr id="0" name="Picture 2" descr="E:\CV\CV_HoanChinh.jpg"/>
                     <pic:cNvPicPr>
                       <a:picLocks noChangeAspect="1" noChangeArrowheads="1"/>
                     </pic:cNvPicPr>
@@ -44,7 +45,7 @@
                   <pic:spPr bwMode="auto">
                     <a:xfrm>
                       <a:off x="0" y="0"/>
-                      <a:ext cx="7677785" cy="10696575"/>
+                      <a:ext cx="7715250" cy="10696575"/>
                     </a:xfrm>
                     <a:prstGeom prst="rect">
                       <a:avLst/>
@@ -60,7 +61,6 @@
           </wp:inline>
         </w:drawing>
       </w:r>
-      <w:bookmarkStart w:id="0" w:name="_GoBack"/>
       <w:bookmarkEnd w:id="0"/>
     </w:p>
     <w:sectPr>

</xml_diff>